<commit_message>
Ajout améliorations et erreurs word
</commit_message>
<xml_diff>
--- a/Tests SFCAG .docx
+++ b/Tests SFCAG .docx
@@ -98,7 +98,7 @@
         <w:autoSpaceDE w:val="0"/>
         <w:autoSpaceDN w:val="0"/>
         <w:adjustRightInd w:val="0"/>
-        <w:spacing w:line="276" w:lineRule="auto"/>
+        <w:spacing w:line="360" w:lineRule="auto"/>
         <w:jc w:val="both"/>
         <w:rPr>
           <w:rFonts w:cs="Noteworthy Light"/>
@@ -146,14 +146,44 @@
         </w:rPr>
         <w:t>(je trouve que ca rendrait mieux de voir juste les équipes par poule plutôt que direct tous les matchs après c’est un avis personnel haha)</w:t>
       </w:r>
-    </w:p>
-    <w:p>
-      <w:pPr>
+      <w:r>
+        <w:rPr>
+          <w:rFonts w:cs="Noteworthy Light"/>
+        </w:rPr>
+        <w:t xml:space="preserve"> </w:t>
+      </w:r>
+    </w:p>
+    <w:p>
+      <w:pPr>
+        <w:pStyle w:val="Paragraphedeliste"/>
         <w:widowControl w:val="0"/>
         <w:autoSpaceDE w:val="0"/>
         <w:autoSpaceDN w:val="0"/>
         <w:adjustRightInd w:val="0"/>
-        <w:spacing w:line="276" w:lineRule="auto"/>
+        <w:spacing w:line="360" w:lineRule="auto"/>
+        <w:jc w:val="both"/>
+        <w:rPr>
+          <w:rFonts w:cs="Noteworthy Light"/>
+          <w:sz w:val="28"/>
+        </w:rPr>
+      </w:pPr>
+      <w:r>
+        <w:rPr>
+          <w:rFonts w:cs="Noteworthy Light"/>
+          <w:b/>
+          <w:color w:val="008000"/>
+          <w:sz w:val="28"/>
+        </w:rPr>
+        <w:t>OK</w:t>
+      </w:r>
+    </w:p>
+    <w:p>
+      <w:pPr>
+        <w:widowControl w:val="0"/>
+        <w:autoSpaceDE w:val="0"/>
+        <w:autoSpaceDN w:val="0"/>
+        <w:adjustRightInd w:val="0"/>
+        <w:spacing w:line="360" w:lineRule="auto"/>
         <w:jc w:val="both"/>
         <w:rPr>
           <w:rFonts w:cs="Noteworthy Light"/>
@@ -171,7 +201,7 @@
         <w:autoSpaceDE w:val="0"/>
         <w:autoSpaceDN w:val="0"/>
         <w:adjustRightInd w:val="0"/>
-        <w:spacing w:line="276" w:lineRule="auto"/>
+        <w:spacing w:line="360" w:lineRule="auto"/>
         <w:jc w:val="both"/>
         <w:rPr>
           <w:rFonts w:cs="Noteworthy Light"/>
@@ -212,6 +242,88 @@
           <w:rFonts w:cs="Noteworthy Light"/>
         </w:rPr>
         <w:t> :</w:t>
+      </w:r>
+    </w:p>
+    <w:p>
+      <w:pPr>
+        <w:widowControl w:val="0"/>
+        <w:autoSpaceDE w:val="0"/>
+        <w:autoSpaceDN w:val="0"/>
+        <w:adjustRightInd w:val="0"/>
+        <w:spacing w:line="360" w:lineRule="auto"/>
+        <w:ind w:firstLine="708"/>
+        <w:jc w:val="both"/>
+        <w:rPr>
+          <w:rFonts w:cs="Noteworthy Light"/>
+        </w:rPr>
+      </w:pPr>
+      <w:r>
+        <w:rPr>
+          <w:rFonts w:cs="Noteworthy Light"/>
+        </w:rPr>
+        <w:t>V</w:t>
+      </w:r>
+      <w:r>
+        <w:rPr>
+          <w:rFonts w:cs="Noteworthy Light"/>
+        </w:rPr>
+        <w:t xml:space="preserve">ainqueur poule A : </w:t>
+      </w:r>
+      <w:r>
+        <w:rPr>
+          <w:rFonts w:cs="Noteworthy Light"/>
+        </w:rPr>
+        <w:t>Eq1, Eq2</w:t>
+      </w:r>
+      <w:r>
+        <w:rPr>
+          <w:rFonts w:cs="Noteworthy Light"/>
+        </w:rPr>
+        <w:t xml:space="preserve">   </w:t>
+      </w:r>
+    </w:p>
+    <w:p>
+      <w:pPr>
+        <w:widowControl w:val="0"/>
+        <w:autoSpaceDE w:val="0"/>
+        <w:autoSpaceDN w:val="0"/>
+        <w:adjustRightInd w:val="0"/>
+        <w:spacing w:line="360" w:lineRule="auto"/>
+        <w:ind w:firstLine="708"/>
+        <w:jc w:val="both"/>
+        <w:rPr>
+          <w:rFonts w:cs="Noteworthy Light"/>
+        </w:rPr>
+      </w:pPr>
+      <w:r>
+        <w:rPr>
+          <w:rFonts w:cs="Noteworthy Light"/>
+        </w:rPr>
+        <w:t>Vainqueur poule B : Eq3, Eq4</w:t>
+      </w:r>
+    </w:p>
+    <w:p>
+      <w:pPr>
+        <w:pStyle w:val="Paragraphedeliste"/>
+        <w:widowControl w:val="0"/>
+        <w:autoSpaceDE w:val="0"/>
+        <w:autoSpaceDN w:val="0"/>
+        <w:adjustRightInd w:val="0"/>
+        <w:spacing w:line="360" w:lineRule="auto"/>
+        <w:jc w:val="both"/>
+        <w:rPr>
+          <w:rFonts w:cs="Noteworthy Light"/>
+          <w:sz w:val="28"/>
+        </w:rPr>
+      </w:pPr>
+      <w:r>
+        <w:rPr>
+          <w:rFonts w:cs="Noteworthy Light"/>
+          <w:b/>
+          <w:color w:val="008000"/>
+          <w:sz w:val="28"/>
+        </w:rPr>
+        <w:t>OK</w:t>
       </w:r>
     </w:p>
     <w:p>
@@ -221,679 +333,11 @@
         <w:autoSpaceDN w:val="0"/>
         <w:adjustRightInd w:val="0"/>
         <w:spacing w:line="276" w:lineRule="auto"/>
-        <w:ind w:firstLine="708"/>
-        <w:jc w:val="both"/>
-        <w:rPr>
-          <w:rFonts w:cs="Noteworthy Light"/>
-        </w:rPr>
-      </w:pPr>
-      <w:r>
-        <w:rPr>
-          <w:rFonts w:cs="Noteworthy Light"/>
-        </w:rPr>
-        <w:t>V</w:t>
-      </w:r>
-      <w:r>
-        <w:rPr>
-          <w:rFonts w:cs="Noteworthy Light"/>
-        </w:rPr>
-        <w:t xml:space="preserve">ainqueur poule A : </w:t>
-      </w:r>
-      <w:r>
-        <w:rPr>
-          <w:rFonts w:cs="Noteworthy Light"/>
-        </w:rPr>
-        <w:t>Eq1, Eq2</w:t>
-      </w:r>
-      <w:r>
-        <w:rPr>
-          <w:rFonts w:cs="Noteworthy Light"/>
-        </w:rPr>
-        <w:t xml:space="preserve">   </w:t>
-      </w:r>
-    </w:p>
-    <w:p>
-      <w:pPr>
-        <w:widowControl w:val="0"/>
-        <w:autoSpaceDE w:val="0"/>
-        <w:autoSpaceDN w:val="0"/>
-        <w:adjustRightInd w:val="0"/>
-        <w:spacing w:line="276" w:lineRule="auto"/>
-        <w:ind w:firstLine="708"/>
-        <w:jc w:val="both"/>
-        <w:rPr>
-          <w:rFonts w:cs="Noteworthy Light"/>
-        </w:rPr>
-      </w:pPr>
-      <w:r>
-        <w:rPr>
-          <w:rFonts w:cs="Noteworthy Light"/>
-        </w:rPr>
-        <w:t>Vainqueur poule B : Eq3, Eq4</w:t>
-      </w:r>
-    </w:p>
-    <w:p>
-      <w:pPr>
-        <w:widowControl w:val="0"/>
-        <w:autoSpaceDE w:val="0"/>
-        <w:autoSpaceDN w:val="0"/>
-        <w:adjustRightInd w:val="0"/>
-        <w:spacing w:line="276" w:lineRule="auto"/>
-        <w:jc w:val="both"/>
-        <w:rPr>
-          <w:rFonts w:cs="Noteworthy Light"/>
-        </w:rPr>
-      </w:pPr>
-    </w:p>
-    <w:p>
-      <w:pPr>
-        <w:pStyle w:val="Titre2"/>
-        <w:rPr>
-          <w:sz w:val="32"/>
-          <w:szCs w:val="32"/>
-        </w:rPr>
-      </w:pPr>
-      <w:r>
-        <w:rPr>
-          <w:sz w:val="32"/>
-          <w:szCs w:val="32"/>
-        </w:rPr>
-        <w:t>Erreurs :</w:t>
-      </w:r>
-    </w:p>
-    <w:p>
-      <w:pPr>
-        <w:widowControl w:val="0"/>
-        <w:autoSpaceDE w:val="0"/>
-        <w:autoSpaceDN w:val="0"/>
-        <w:adjustRightInd w:val="0"/>
-        <w:spacing w:line="276" w:lineRule="auto"/>
-        <w:jc w:val="both"/>
-        <w:rPr>
-          <w:rFonts w:cs="Noteworthy Light"/>
-        </w:rPr>
-      </w:pPr>
-    </w:p>
-    <w:p>
-      <w:pPr>
-        <w:pStyle w:val="Paragraphedeliste"/>
-        <w:widowControl w:val="0"/>
-        <w:numPr>
-          <w:ilvl w:val="0"/>
-          <w:numId w:val="1"/>
-        </w:numPr>
-        <w:autoSpaceDE w:val="0"/>
-        <w:autoSpaceDN w:val="0"/>
-        <w:adjustRightInd w:val="0"/>
-        <w:spacing w:line="276" w:lineRule="auto"/>
-        <w:jc w:val="both"/>
-        <w:rPr>
-          <w:rFonts w:cs="Noteworthy Light"/>
-        </w:rPr>
-      </w:pPr>
-      <w:r>
-        <w:rPr>
-          <w:rFonts w:cs="Noteworthy Light"/>
-        </w:rPr>
-        <w:t>Mod</w:t>
-      </w:r>
-      <w:r>
-        <w:rPr>
-          <w:rFonts w:cs="Noteworthy Light"/>
-        </w:rPr>
-        <w:t>if</w:t>
-      </w:r>
-      <w:r>
-        <w:rPr>
-          <w:rFonts w:cs="Noteworthy Light"/>
-        </w:rPr>
-        <w:t>ication</w:t>
-      </w:r>
-      <w:r>
-        <w:rPr>
-          <w:rFonts w:cs="Noteworthy Light"/>
-        </w:rPr>
-        <w:t xml:space="preserve"> noms équipe : Problème si présence d’un espace dans le nom</w:t>
-      </w:r>
-    </w:p>
-    <w:p>
-      <w:pPr>
-        <w:widowControl w:val="0"/>
-        <w:autoSpaceDE w:val="0"/>
-        <w:autoSpaceDN w:val="0"/>
-        <w:adjustRightInd w:val="0"/>
-        <w:spacing w:line="276" w:lineRule="auto"/>
-        <w:jc w:val="both"/>
-        <w:rPr>
-          <w:rFonts w:cs="Noteworthy Light"/>
-        </w:rPr>
-      </w:pPr>
-    </w:p>
-    <w:p>
-      <w:pPr>
-        <w:pStyle w:val="Paragraphedeliste"/>
-        <w:widowControl w:val="0"/>
-        <w:numPr>
-          <w:ilvl w:val="0"/>
-          <w:numId w:val="1"/>
-        </w:numPr>
-        <w:autoSpaceDE w:val="0"/>
-        <w:autoSpaceDN w:val="0"/>
-        <w:adjustRightInd w:val="0"/>
-        <w:spacing w:line="276" w:lineRule="auto"/>
-        <w:jc w:val="both"/>
-        <w:rPr>
-          <w:rFonts w:cs="Noteworthy Light"/>
-        </w:rPr>
-      </w:pPr>
-      <w:r>
-        <w:rPr>
-          <w:rFonts w:cs="Noteworthy Light"/>
-        </w:rPr>
-        <w:t xml:space="preserve">ERREUR : </w:t>
-      </w:r>
-      <w:r>
-        <w:rPr>
-          <w:rFonts w:cs="Noteworthy Light"/>
-        </w:rPr>
-        <w:t xml:space="preserve">Problème si nombres d’équipes impairs dans la phase finale. </w:t>
-      </w:r>
-    </w:p>
-    <w:p>
-      <w:pPr>
-        <w:widowControl w:val="0"/>
-        <w:autoSpaceDE w:val="0"/>
-        <w:autoSpaceDN w:val="0"/>
-        <w:adjustRightInd w:val="0"/>
-        <w:spacing w:line="276" w:lineRule="auto"/>
-        <w:ind w:left="708"/>
-        <w:jc w:val="both"/>
-        <w:rPr>
-          <w:rFonts w:cs="Noteworthy Light"/>
-        </w:rPr>
-      </w:pPr>
-      <w:r>
-        <w:rPr>
-          <w:rFonts w:cs="Noteworthy Light"/>
-        </w:rPr>
-        <w:t xml:space="preserve">Ex : </w:t>
-      </w:r>
-      <w:r>
-        <w:rPr>
-          <w:rFonts w:cs="Noteworthy Light"/>
-        </w:rPr>
-        <w:t xml:space="preserve">Si </w:t>
-      </w:r>
-      <w:r>
-        <w:rPr>
-          <w:rFonts w:cs="Noteworthy Light"/>
-        </w:rPr>
-        <w:t xml:space="preserve">on prend </w:t>
-      </w:r>
-      <w:r>
-        <w:rPr>
-          <w:rFonts w:cs="Noteworthy Light"/>
-        </w:rPr>
-        <w:t xml:space="preserve">3 poules, </w:t>
-      </w:r>
-      <w:r>
-        <w:rPr>
-          <w:rFonts w:cs="Noteworthy Light"/>
-        </w:rPr>
-        <w:t xml:space="preserve">on arrive dans la </w:t>
-      </w:r>
-      <w:r>
-        <w:rPr>
-          <w:rFonts w:cs="Noteworthy Light"/>
-        </w:rPr>
-        <w:t xml:space="preserve">phase finale </w:t>
-      </w:r>
-      <w:r>
-        <w:rPr>
-          <w:rFonts w:cs="Noteworthy Light"/>
-        </w:rPr>
-        <w:t xml:space="preserve">avec </w:t>
-      </w:r>
-      <w:r>
-        <w:rPr>
-          <w:rFonts w:cs="Noteworthy Light"/>
-        </w:rPr>
-        <w:t xml:space="preserve">3 matchs, puis problème lorsqu’il n’y a plus que </w:t>
-      </w:r>
-      <w:r>
-        <w:rPr>
-          <w:rFonts w:cs="Noteworthy Light"/>
-        </w:rPr>
-        <w:t xml:space="preserve">les </w:t>
-      </w:r>
-      <w:r>
-        <w:rPr>
-          <w:rFonts w:cs="Noteworthy Light"/>
-        </w:rPr>
-        <w:t>3 équipes</w:t>
-      </w:r>
-      <w:r>
-        <w:rPr>
-          <w:rFonts w:cs="Noteworthy Light"/>
-        </w:rPr>
-        <w:t xml:space="preserve"> gagnantes (pour Elimination directe ça marche bien mais pour la phase finale de poule ça met ça :</w:t>
-      </w:r>
-    </w:p>
-    <w:p>
-      <w:pPr>
-        <w:widowControl w:val="0"/>
-        <w:autoSpaceDE w:val="0"/>
-        <w:autoSpaceDN w:val="0"/>
-        <w:adjustRightInd w:val="0"/>
-        <w:spacing w:line="276" w:lineRule="auto"/>
-        <w:jc w:val="both"/>
-        <w:rPr>
-          <w:rFonts w:cs="Noteworthy Light"/>
-        </w:rPr>
-      </w:pPr>
-      <w:r>
-        <w:rPr>
-          <w:rFonts w:cs="Noteworthy Light"/>
-          <w:noProof/>
-        </w:rPr>
-        <w:drawing>
-          <wp:inline distT="0" distB="0" distL="0" distR="0" wp14:anchorId="55881718" wp14:editId="60EADDAA">
-            <wp:extent cx="6515100" cy="1917700"/>
-            <wp:effectExtent l="0" t="0" r="12700" b="12700"/>
-            <wp:docPr id="1" name="Image 1"/>
-            <wp:cNvGraphicFramePr>
-              <a:graphicFrameLocks xmlns:a="http://schemas.openxmlformats.org/drawingml/2006/main" noChangeAspect="1"/>
-            </wp:cNvGraphicFramePr>
-            <a:graphic xmlns:a="http://schemas.openxmlformats.org/drawingml/2006/main">
-              <a:graphicData uri="http://schemas.openxmlformats.org/drawingml/2006/picture">
-                <pic:pic xmlns:pic="http://schemas.openxmlformats.org/drawingml/2006/picture">
-                  <pic:nvPicPr>
-                    <pic:cNvPr id="0" name="Picture 1"/>
-                    <pic:cNvPicPr>
-                      <a:picLocks noChangeAspect="1" noChangeArrowheads="1"/>
-                    </pic:cNvPicPr>
-                  </pic:nvPicPr>
-                  <pic:blipFill>
-                    <a:blip r:embed="rId6">
-                      <a:extLst>
-                        <a:ext uri="{28A0092B-C50C-407E-A947-70E740481C1C}">
-                          <a14:useLocalDpi xmlns:a14="http://schemas.microsoft.com/office/drawing/2010/main" val="0"/>
-                        </a:ext>
-                      </a:extLst>
-                    </a:blip>
-                    <a:srcRect/>
-                    <a:stretch>
-                      <a:fillRect/>
-                    </a:stretch>
-                  </pic:blipFill>
-                  <pic:spPr bwMode="auto">
-                    <a:xfrm>
-                      <a:off x="0" y="0"/>
-                      <a:ext cx="6515100" cy="1917700"/>
-                    </a:xfrm>
-                    <a:prstGeom prst="rect">
-                      <a:avLst/>
-                    </a:prstGeom>
-                    <a:noFill/>
-                    <a:ln>
-                      <a:noFill/>
-                    </a:ln>
-                  </pic:spPr>
-                </pic:pic>
-              </a:graphicData>
-            </a:graphic>
-          </wp:inline>
-        </w:drawing>
-      </w:r>
-    </w:p>
-    <w:p>
-      <w:pPr>
-        <w:widowControl w:val="0"/>
-        <w:autoSpaceDE w:val="0"/>
-        <w:autoSpaceDN w:val="0"/>
-        <w:adjustRightInd w:val="0"/>
-        <w:spacing w:line="276" w:lineRule="auto"/>
-        <w:jc w:val="both"/>
-        <w:rPr>
-          <w:rFonts w:cs="Noteworthy Light"/>
-        </w:rPr>
-      </w:pPr>
-    </w:p>
-    <w:p>
-      <w:pPr>
-        <w:pStyle w:val="Paragraphedeliste"/>
-        <w:widowControl w:val="0"/>
-        <w:numPr>
-          <w:ilvl w:val="0"/>
-          <w:numId w:val="2"/>
-        </w:numPr>
-        <w:autoSpaceDE w:val="0"/>
-        <w:autoSpaceDN w:val="0"/>
-        <w:adjustRightInd w:val="0"/>
-        <w:spacing w:line="360" w:lineRule="auto"/>
-        <w:jc w:val="both"/>
-        <w:rPr>
-          <w:rFonts w:cs="Noteworthy Light"/>
-        </w:rPr>
-      </w:pPr>
-      <w:r>
-        <w:rPr>
-          <w:rFonts w:cs="Noteworthy Light"/>
-        </w:rPr>
-        <w:t xml:space="preserve">ERREUR : </w:t>
-      </w:r>
-      <w:r>
-        <w:rPr>
-          <w:rFonts w:cs="Noteworthy Light"/>
-        </w:rPr>
-        <w:t>Calcul point</w:t>
-      </w:r>
-      <w:r>
-        <w:rPr>
-          <w:rFonts w:cs="Noteworthy Light"/>
-        </w:rPr>
-        <w:t>s </w:t>
-      </w:r>
-    </w:p>
-    <w:p>
-      <w:pPr>
-        <w:widowControl w:val="0"/>
-        <w:autoSpaceDE w:val="0"/>
-        <w:autoSpaceDN w:val="0"/>
-        <w:adjustRightInd w:val="0"/>
-        <w:spacing w:line="360" w:lineRule="auto"/>
-        <w:ind w:left="708"/>
-        <w:jc w:val="both"/>
-        <w:rPr>
-          <w:rFonts w:cs="Noteworthy Light"/>
-        </w:rPr>
-      </w:pPr>
-      <w:r>
-        <w:rPr>
-          <w:rFonts w:cs="Noteworthy Light"/>
-        </w:rPr>
-        <w:t>Tu vas me détester mais j’ai enco</w:t>
-      </w:r>
-      <w:r>
-        <w:rPr>
-          <w:rFonts w:cs="Noteworthy Light"/>
-        </w:rPr>
-        <w:t>re trouvé un problème dessus </w:t>
-      </w:r>
-      <w:r>
-        <w:rPr>
-          <w:rFonts w:cs="Noteworthy Light"/>
-        </w:rPr>
-        <w:sym w:font="Wingdings" w:char="F04C"/>
-      </w:r>
-      <w:r>
-        <w:rPr>
-          <w:rFonts w:cs="Noteworthy Light"/>
-        </w:rPr>
-        <w:t xml:space="preserve">. </w:t>
-      </w:r>
-    </w:p>
-    <w:p>
-      <w:pPr>
-        <w:widowControl w:val="0"/>
-        <w:autoSpaceDE w:val="0"/>
-        <w:autoSpaceDN w:val="0"/>
-        <w:adjustRightInd w:val="0"/>
-        <w:spacing w:line="360" w:lineRule="auto"/>
-        <w:ind w:left="708"/>
-        <w:jc w:val="both"/>
-        <w:rPr>
-          <w:rFonts w:cs="Noteworthy Light"/>
-        </w:rPr>
-      </w:pPr>
-      <w:r>
-        <w:rPr>
-          <w:rFonts w:cs="Noteworthy Light"/>
-        </w:rPr>
-        <w:t>Dans l’exemple en dessous (2</w:t>
-      </w:r>
-      <w:r>
-        <w:rPr>
-          <w:rFonts w:cs="Noteworthy Light"/>
-          <w:vertAlign w:val="superscript"/>
-        </w:rPr>
-        <w:t>ème</w:t>
-      </w:r>
-      <w:r>
-        <w:rPr>
-          <w:rFonts w:cs="Noteworthy Light"/>
-        </w:rPr>
-        <w:t xml:space="preserve"> pou</w:t>
-      </w:r>
-      <w:r>
-        <w:rPr>
-          <w:rFonts w:cs="Noteworthy Light"/>
-        </w:rPr>
-        <w:t>le), j’avais fait gagner Equipe2 avec 3 victoires, puis Equipe</w:t>
-      </w:r>
-      <w:r>
-        <w:rPr>
-          <w:rFonts w:cs="Noteworthy Light"/>
-        </w:rPr>
-        <w:t>7 avec 2 vi</w:t>
-      </w:r>
-      <w:r>
-        <w:rPr>
-          <w:rFonts w:cs="Noteworthy Light"/>
-        </w:rPr>
-        <w:t>ctoires, donc en théorie Equipe</w:t>
-      </w:r>
-      <w:r>
-        <w:rPr>
-          <w:rFonts w:cs="Noteworthy Light"/>
-        </w:rPr>
-        <w:t>2 est 1</w:t>
-      </w:r>
-      <w:r>
-        <w:rPr>
-          <w:rFonts w:cs="Noteworthy Light"/>
-          <w:vertAlign w:val="superscript"/>
-        </w:rPr>
-        <w:t>er</w:t>
-      </w:r>
-      <w:r>
-        <w:rPr>
-          <w:rFonts w:cs="Noteworthy Light"/>
-        </w:rPr>
-        <w:t xml:space="preserve"> et Equipe</w:t>
-      </w:r>
-      <w:r>
-        <w:rPr>
-          <w:rFonts w:cs="Noteworthy Light"/>
-        </w:rPr>
-        <w:t>7 est 2</w:t>
-      </w:r>
-      <w:r>
-        <w:rPr>
-          <w:rFonts w:cs="Noteworthy Light"/>
-          <w:vertAlign w:val="superscript"/>
-        </w:rPr>
-        <w:t xml:space="preserve">ème </w:t>
-      </w:r>
-      <w:r>
-        <w:rPr>
-          <w:rFonts w:cs="Noteworthy Light"/>
-        </w:rPr>
-        <w:t>de la poule. Mais au final c’est Equipe 7 et Equipe 1 qui passent.</w:t>
-      </w:r>
-    </w:p>
-    <w:p>
-      <w:pPr>
-        <w:widowControl w:val="0"/>
-        <w:autoSpaceDE w:val="0"/>
-        <w:autoSpaceDN w:val="0"/>
-        <w:adjustRightInd w:val="0"/>
-        <w:spacing w:line="276" w:lineRule="auto"/>
-        <w:jc w:val="both"/>
-        <w:rPr>
-          <w:rFonts w:cs="Noteworthy Light"/>
-        </w:rPr>
-      </w:pPr>
-    </w:p>
-    <w:p>
-      <w:pPr>
-        <w:widowControl w:val="0"/>
-        <w:autoSpaceDE w:val="0"/>
-        <w:autoSpaceDN w:val="0"/>
-        <w:adjustRightInd w:val="0"/>
-        <w:spacing w:line="276" w:lineRule="auto"/>
-        <w:jc w:val="both"/>
-        <w:rPr>
-          <w:rFonts w:cs="Noteworthy Light"/>
-        </w:rPr>
-      </w:pPr>
-      <w:r>
-        <w:rPr>
-          <w:rFonts w:cs="Noteworthy Light"/>
-          <w:noProof/>
-        </w:rPr>
-        <w:drawing>
-          <wp:inline distT="0" distB="0" distL="0" distR="0" wp14:anchorId="2D46BCD1" wp14:editId="0DC673A6">
-            <wp:extent cx="4559300" cy="6502400"/>
-            <wp:effectExtent l="0" t="0" r="12700" b="0"/>
-            <wp:docPr id="2" name="Image 2" descr="Macintosh HD:Users:William:Desktop:Capture d’écran 2015-02-17 à 01.22.26.png"/>
-            <wp:cNvGraphicFramePr>
-              <a:graphicFrameLocks xmlns:a="http://schemas.openxmlformats.org/drawingml/2006/main" noChangeAspect="1"/>
-            </wp:cNvGraphicFramePr>
-            <a:graphic xmlns:a="http://schemas.openxmlformats.org/drawingml/2006/main">
-              <a:graphicData uri="http://schemas.openxmlformats.org/drawingml/2006/picture">
-                <pic:pic xmlns:pic="http://schemas.openxmlformats.org/drawingml/2006/picture">
-                  <pic:nvPicPr>
-                    <pic:cNvPr id="0" name="Picture 4" descr="Macintosh HD:Users:William:Desktop:Capture d’écran 2015-02-17 à 01.22.26.png"/>
-                    <pic:cNvPicPr>
-                      <a:picLocks noChangeAspect="1" noChangeArrowheads="1"/>
-                    </pic:cNvPicPr>
-                  </pic:nvPicPr>
-                  <pic:blipFill>
-                    <a:blip r:embed="rId7">
-                      <a:extLst>
-                        <a:ext uri="{28A0092B-C50C-407E-A947-70E740481C1C}">
-                          <a14:useLocalDpi xmlns:a14="http://schemas.microsoft.com/office/drawing/2010/main" val="0"/>
-                        </a:ext>
-                      </a:extLst>
-                    </a:blip>
-                    <a:srcRect/>
-                    <a:stretch>
-                      <a:fillRect/>
-                    </a:stretch>
-                  </pic:blipFill>
-                  <pic:spPr bwMode="auto">
-                    <a:xfrm>
-                      <a:off x="0" y="0"/>
-                      <a:ext cx="4559300" cy="6502400"/>
-                    </a:xfrm>
-                    <a:prstGeom prst="rect">
-                      <a:avLst/>
-                    </a:prstGeom>
-                    <a:noFill/>
-                    <a:ln>
-                      <a:noFill/>
-                    </a:ln>
-                  </pic:spPr>
-                </pic:pic>
-              </a:graphicData>
-            </a:graphic>
-          </wp:inline>
-        </w:drawing>
-      </w:r>
-    </w:p>
-    <w:p>
-      <w:pPr>
-        <w:widowControl w:val="0"/>
-        <w:autoSpaceDE w:val="0"/>
-        <w:autoSpaceDN w:val="0"/>
-        <w:adjustRightInd w:val="0"/>
-        <w:spacing w:line="276" w:lineRule="auto"/>
-        <w:jc w:val="both"/>
-        <w:rPr>
-          <w:rFonts w:cs="Noteworthy Light"/>
-        </w:rPr>
-      </w:pPr>
-    </w:p>
-    <w:p>
-      <w:pPr>
-        <w:widowControl w:val="0"/>
-        <w:autoSpaceDE w:val="0"/>
-        <w:autoSpaceDN w:val="0"/>
-        <w:adjustRightInd w:val="0"/>
-        <w:spacing w:line="360" w:lineRule="auto"/>
-        <w:jc w:val="both"/>
-        <w:rPr>
-          <w:rFonts w:cs="Noteworthy Light"/>
-        </w:rPr>
-      </w:pPr>
-      <w:r>
-        <w:rPr>
-          <w:rFonts w:cs="Noteworthy Light"/>
-        </w:rPr>
-        <w:t>Du coup en regardant la formule je me demande si ya pas un problème dans la boucle pour sortir les vainqueurs. En gros de ce que je comprends ca co</w:t>
-      </w:r>
-      <w:r>
-        <w:rPr>
-          <w:rFonts w:cs="Noteworthy Light"/>
-        </w:rPr>
-        <w:t>mpare les équipes une par une (</w:t>
-      </w:r>
-      <w:r>
-        <w:rPr>
-          <w:rFonts w:cs="Noteworthy Light"/>
-        </w:rPr>
-        <w:t>en commençant par le début de la liste</w:t>
-      </w:r>
-      <w:r>
-        <w:rPr>
-          <w:rFonts w:cs="Noteworthy Light"/>
-        </w:rPr>
-        <w:t>, ici ca fait Eq7, Eq1, Eq5, Eq2</w:t>
-      </w:r>
-      <w:r>
-        <w:rPr>
-          <w:rFonts w:cs="Noteworthy Light"/>
-        </w:rPr>
-        <w:t xml:space="preserve">) et si une équipe a plus de points que l’autre ça l’a considère vainqueur. </w:t>
-      </w:r>
-    </w:p>
-    <w:p>
-      <w:pPr>
-        <w:widowControl w:val="0"/>
-        <w:autoSpaceDE w:val="0"/>
-        <w:autoSpaceDN w:val="0"/>
-        <w:adjustRightInd w:val="0"/>
-        <w:spacing w:line="360" w:lineRule="auto"/>
-        <w:jc w:val="both"/>
-        <w:rPr>
-          <w:rFonts w:cs="Noteworthy Light"/>
-        </w:rPr>
-      </w:pPr>
-      <w:r>
-        <w:rPr>
-          <w:rFonts w:cs="Noteworthy Light"/>
-        </w:rPr>
-        <w:t>Mais dans ce cas ça va comparer Equipe 7 avec Equipe 1, (et donc considérer que</w:t>
-      </w:r>
-      <w:r>
-        <w:rPr>
-          <w:rFonts w:cs="Noteworthy Light"/>
-        </w:rPr>
-        <w:t xml:space="preserve"> Equipe 7 passe en phase finale</w:t>
-      </w:r>
-      <w:r>
-        <w:rPr>
-          <w:rFonts w:cs="Noteworthy Light"/>
-        </w:rPr>
-        <w:t>), puis Equipe 1 avec Equipe 2</w:t>
-      </w:r>
-      <w:r>
-        <w:rPr>
-          <w:rFonts w:cs="Noteworthy Light"/>
-        </w:rPr>
-        <w:t xml:space="preserve"> (et donc considérer que Equipe 1 va en phase finale) et ensuite ca s’arrête. Enfin en gros j’ai l’impression que toutes les équipes sont pas comparées les unes aux autres.</w:t>
-      </w:r>
+        <w:jc w:val="both"/>
+        <w:rPr>
+          <w:rFonts w:cs="Noteworthy Light"/>
+        </w:rPr>
+      </w:pPr>
     </w:p>
     <w:p>
       <w:pPr>
@@ -906,6 +350,8 @@
           <w:rFonts w:cs="Noteworthy Light"/>
         </w:rPr>
       </w:pPr>
+      <w:bookmarkStart w:id="0" w:name="_GoBack"/>
+      <w:bookmarkEnd w:id="0"/>
     </w:p>
     <w:p>
       <w:pPr>
@@ -947,7 +393,14 @@
           <w:sz w:val="40"/>
           <w:szCs w:val="40"/>
         </w:rPr>
-        <w:t>Bonus :</w:t>
+        <w:t xml:space="preserve">A faire </w:t>
+      </w:r>
+      <w:r>
+        <w:rPr>
+          <w:sz w:val="40"/>
+          <w:szCs w:val="40"/>
+        </w:rPr>
+        <w:t>:</w:t>
       </w:r>
     </w:p>
     <w:p/>
@@ -958,9 +411,91 @@
           <w:ilvl w:val="0"/>
           <w:numId w:val="4"/>
         </w:numPr>
+        <w:spacing w:line="360" w:lineRule="auto"/>
+        <w:jc w:val="both"/>
+      </w:pPr>
+      <w:r>
+        <w:lastRenderedPageBreak/>
+        <w:t>Permettre de modifier la description d’une équipe et le nombre de joueurs (dans l’étape où on propose de modifier une équipe avant de lancer le tournoi)</w:t>
+      </w:r>
+    </w:p>
+    <w:p>
+      <w:pPr>
+        <w:pStyle w:val="Paragraphedeliste"/>
+        <w:spacing w:line="360" w:lineRule="auto"/>
+        <w:jc w:val="both"/>
+      </w:pPr>
+    </w:p>
+    <w:p>
+      <w:pPr>
+        <w:pStyle w:val="Paragraphedeliste"/>
+        <w:numPr>
+          <w:ilvl w:val="0"/>
+          <w:numId w:val="4"/>
+        </w:numPr>
+        <w:spacing w:line="360" w:lineRule="auto"/>
+        <w:jc w:val="both"/>
+      </w:pPr>
+      <w:r>
+        <w:t>Interface graphique</w:t>
+      </w:r>
+    </w:p>
+    <w:p/>
+    <w:p/>
+    <w:p/>
+    <w:p/>
+    <w:p>
+      <w:pPr>
+        <w:rPr>
+          <w:sz w:val="40"/>
+          <w:szCs w:val="40"/>
+        </w:rPr>
+      </w:pPr>
+    </w:p>
+    <w:p/>
+    <w:p/>
+    <w:p>
+      <w:pPr>
+        <w:pStyle w:val="Titre1"/>
+        <w:rPr>
+          <w:sz w:val="40"/>
+          <w:szCs w:val="40"/>
+        </w:rPr>
+      </w:pPr>
+    </w:p>
+    <w:p/>
+    <w:p>
+      <w:pPr>
+        <w:pStyle w:val="Titre1"/>
+        <w:rPr>
+          <w:sz w:val="40"/>
+          <w:szCs w:val="40"/>
+        </w:rPr>
+      </w:pPr>
+      <w:r>
+        <w:rPr>
+          <w:sz w:val="40"/>
+          <w:szCs w:val="40"/>
+        </w:rPr>
+        <w:t>Bonus :</w:t>
+      </w:r>
+    </w:p>
+    <w:p/>
+    <w:p>
+      <w:pPr>
+        <w:pStyle w:val="Paragraphedeliste"/>
+        <w:numPr>
+          <w:ilvl w:val="0"/>
+          <w:numId w:val="4"/>
+        </w:numPr>
+        <w:spacing w:line="360" w:lineRule="auto"/>
+        <w:jc w:val="both"/>
       </w:pPr>
       <w:r>
         <w:t>Statistiques :</w:t>
+      </w:r>
+      <w:r>
+        <w:t xml:space="preserve"> Afficher à la fin du tournoi </w:t>
       </w:r>
     </w:p>
     <w:p>
@@ -970,9 +505,17 @@
           <w:ilvl w:val="1"/>
           <w:numId w:val="4"/>
         </w:numPr>
-      </w:pPr>
-      <w:r>
-        <w:t>Meilleure attaque (somme des scores à chaque match)</w:t>
+        <w:spacing w:line="360" w:lineRule="auto"/>
+        <w:jc w:val="both"/>
+      </w:pPr>
+      <w:r>
+        <w:t xml:space="preserve">Meilleure attaque (somme des scores </w:t>
+      </w:r>
+      <w:r>
+        <w:t>de tous les matchs joués par les équipes et on prend celui qui a la plus grosse</w:t>
+      </w:r>
+      <w:r>
+        <w:t>)</w:t>
       </w:r>
     </w:p>
     <w:p>
@@ -982,9 +525,20 @@
           <w:ilvl w:val="1"/>
           <w:numId w:val="4"/>
         </w:numPr>
+        <w:spacing w:line="360" w:lineRule="auto"/>
+        <w:jc w:val="both"/>
       </w:pPr>
       <w:r>
         <w:t>Meilleure défense</w:t>
+      </w:r>
+      <w:r>
+        <w:t xml:space="preserve"> (somme des scores de tous les adversaires</w:t>
+      </w:r>
+      <w:r>
+        <w:t xml:space="preserve"> rencontrées </w:t>
+      </w:r>
+      <w:r>
+        <w:t>au long du tournoi et on prend celui qui a la plus petite)</w:t>
       </w:r>
     </w:p>
     <w:p>
@@ -994,9 +548,14 @@
           <w:ilvl w:val="1"/>
           <w:numId w:val="4"/>
         </w:numPr>
+        <w:spacing w:line="360" w:lineRule="auto"/>
+        <w:jc w:val="both"/>
       </w:pPr>
       <w:r>
         <w:t>Plus mauvaise attaque</w:t>
+      </w:r>
+      <w:r>
+        <w:t xml:space="preserve"> (somme des scores de tous les matchs joués par les équipes et on prend celui qui a la plus petite)</w:t>
       </w:r>
     </w:p>
     <w:p>
@@ -1006,37 +565,22 @@
           <w:ilvl w:val="1"/>
           <w:numId w:val="4"/>
         </w:numPr>
+        <w:spacing w:line="360" w:lineRule="auto"/>
+        <w:jc w:val="both"/>
       </w:pPr>
       <w:r>
         <w:t>Plus mauvaise défense</w:t>
       </w:r>
-    </w:p>
-    <w:p/>
-    <w:p/>
-    <w:p>
-      <w:pPr>
-        <w:pStyle w:val="Titre1"/>
-        <w:rPr>
-          <w:sz w:val="40"/>
-          <w:szCs w:val="40"/>
-        </w:rPr>
-      </w:pPr>
-      <w:r>
-        <w:rPr>
-          <w:sz w:val="40"/>
-          <w:szCs w:val="40"/>
-        </w:rPr>
-        <w:t xml:space="preserve">A faire </w:t>
-      </w:r>
-      <w:r>
-        <w:rPr>
-          <w:sz w:val="40"/>
-          <w:szCs w:val="40"/>
-        </w:rPr>
-        <w:t>:</w:t>
-      </w:r>
-    </w:p>
-    <w:p/>
+      <w:r>
+        <w:t xml:space="preserve"> (somme des scores de tous les adversaires tout au long du tournoi et on prend celui qui a la plus grosse)</w:t>
+      </w:r>
+    </w:p>
+    <w:p>
+      <w:pPr>
+        <w:spacing w:line="360" w:lineRule="auto"/>
+        <w:jc w:val="both"/>
+      </w:pPr>
+    </w:p>
     <w:p>
       <w:pPr>
         <w:pStyle w:val="Paragraphedeliste"/>
@@ -1044,13 +588,88 @@
           <w:ilvl w:val="0"/>
           <w:numId w:val="4"/>
         </w:numPr>
-      </w:pPr>
-      <w:r>
-        <w:t>Permettre de modifier la description d’une équipe et le nombre de joueurs (dans l’étape où on propose de modifier une équipe avant de lancer le tournoi)</w:t>
-      </w:r>
-    </w:p>
-    <w:p/>
-    <w:p/>
+        <w:spacing w:line="360" w:lineRule="auto"/>
+        <w:jc w:val="both"/>
+      </w:pPr>
+      <w:r>
+        <w:t>Ajouter un nouveau tournoi type championnat de foot (chaque équipe rencontre chaque équipe 2 fois (match aller et retour)</w:t>
+      </w:r>
+      <w:r>
+        <w:t>.</w:t>
+      </w:r>
+    </w:p>
+    <w:p>
+      <w:pPr>
+        <w:ind w:left="708"/>
+      </w:pPr>
+      <m:oMathPara>
+        <m:oMathParaPr>
+          <m:jc m:val="left"/>
+        </m:oMathParaPr>
+        <m:oMath>
+          <m:r>
+            <w:rPr>
+              <w:rFonts w:ascii="Cambria Math" w:hAnsi="Cambria Math"/>
+            </w:rPr>
+            <m:t>Calcul nbrTours=</m:t>
+          </m:r>
+          <m:d>
+            <m:dPr>
+              <m:ctrlPr>
+                <w:rPr>
+                  <w:rFonts w:ascii="Cambria Math" w:hAnsi="Cambria Math"/>
+                  <w:i/>
+                </w:rPr>
+              </m:ctrlPr>
+            </m:dPr>
+            <m:e>
+              <m:r>
+                <w:rPr>
+                  <w:rFonts w:ascii="Cambria Math" w:hAnsi="Cambria Math"/>
+                </w:rPr>
+                <m:t>nbrEq-1</m:t>
+              </m:r>
+            </m:e>
+          </m:d>
+          <m:r>
+            <w:rPr>
+              <w:rFonts w:ascii="Cambria Math" w:hAnsi="Cambria Math"/>
+            </w:rPr>
+            <m:t>*</m:t>
+          </m:r>
+          <m:r>
+            <w:rPr>
+              <w:rFonts w:ascii="Cambria Math" w:hAnsi="Cambria Math"/>
+            </w:rPr>
+            <m:t>2</m:t>
+          </m:r>
+        </m:oMath>
+      </m:oMathPara>
+    </w:p>
+    <w:p>
+      <w:pPr>
+        <w:ind w:left="708"/>
+      </w:pPr>
+      <m:oMathPara>
+        <m:oMathParaPr>
+          <m:jc m:val="left"/>
+        </m:oMathParaPr>
+        <m:oMath>
+          <m:r>
+            <w:rPr>
+              <w:rFonts w:ascii="Cambria Math" w:hAnsi="Cambria Math"/>
+            </w:rPr>
+            <m:t>Calcul nbrMatchs=nbrEq*(nbrEq-1</m:t>
+          </m:r>
+          <m:r>
+            <w:rPr>
+              <w:rFonts w:ascii="Cambria Math" w:hAnsi="Cambria Math"/>
+            </w:rPr>
+            <m:t>)</m:t>
+          </m:r>
+        </m:oMath>
+      </m:oMathPara>
+    </w:p>
     <w:p/>
     <w:p>
       <w:pPr>
@@ -1086,16 +705,9 @@
     <w:p>
       <w:pPr>
         <w:pStyle w:val="Paragraphedeliste"/>
-        <w:numPr>
-          <w:ilvl w:val="0"/>
-          <w:numId w:val="4"/>
-        </w:numPr>
-        <w:spacing w:line="360" w:lineRule="auto"/>
-        <w:jc w:val="both"/>
-      </w:pPr>
-      <w:r>
-        <w:t>Faire une liste de joueurs en plus d’une liste d’équipes.</w:t>
-      </w:r>
+        <w:spacing w:line="360" w:lineRule="auto"/>
+        <w:jc w:val="both"/>
+      </w:pPr>
     </w:p>
     <w:p>
       <w:pPr>
@@ -1108,18 +720,34 @@
         <w:jc w:val="both"/>
       </w:pPr>
       <w:r>
+        <w:t>Faire une liste de joueurs en plus d’une liste d’équipes.</w:t>
+      </w:r>
+    </w:p>
+    <w:p>
+      <w:pPr>
+        <w:pStyle w:val="Paragraphedeliste"/>
+        <w:spacing w:line="360" w:lineRule="auto"/>
+        <w:jc w:val="both"/>
+      </w:pPr>
+    </w:p>
+    <w:p>
+      <w:pPr>
+        <w:pStyle w:val="Paragraphedeliste"/>
+        <w:numPr>
+          <w:ilvl w:val="0"/>
+          <w:numId w:val="4"/>
+        </w:numPr>
+        <w:spacing w:line="360" w:lineRule="auto"/>
+        <w:jc w:val="both"/>
+      </w:pPr>
+      <w:r>
         <w:t>Aff</w:t>
       </w:r>
       <w:r>
         <w:t>icher les résultats de la poule lorsque tous les matchs de celle ci sont terminés </w:t>
       </w:r>
       <w:r>
-        <w:t>(histoire d’être un peu plus précis qu’en mettant juste les 2 gagnants)</w:t>
-      </w:r>
-      <w:bookmarkStart w:id="0" w:name="_GoBack"/>
-      <w:bookmarkEnd w:id="0"/>
-      <w:r>
-        <w:t xml:space="preserve"> </w:t>
+        <w:t xml:space="preserve">(histoire d’être un peu plus précis qu’en mettant juste les 2 gagnants) </w:t>
       </w:r>
       <w:r>
         <w:t>:</w:t>
@@ -1198,8 +826,13 @@
         <w:jc w:val="both"/>
       </w:pPr>
       <w:r>
-        <w:t>Equipe Tagada</w:t>
-      </w:r>
+        <w:t xml:space="preserve">Equipe </w:t>
+      </w:r>
+      <w:proofErr w:type="spellStart"/>
+      <w:r>
+        <w:t>Tagada</w:t>
+      </w:r>
+      <w:proofErr w:type="spellEnd"/>
       <w:r>
         <w:tab/>
         <w:t>1 pts</w:t>
@@ -1211,6 +844,206 @@
         <w:tab/>
         <w:t>- 6</w:t>
       </w:r>
+    </w:p>
+    <w:p>
+      <w:pPr>
+        <w:spacing w:line="360" w:lineRule="auto"/>
+        <w:ind w:left="720"/>
+        <w:jc w:val="both"/>
+      </w:pPr>
+    </w:p>
+    <w:p>
+      <w:pPr>
+        <w:pStyle w:val="Paragraphedeliste"/>
+        <w:numPr>
+          <w:ilvl w:val="0"/>
+          <w:numId w:val="6"/>
+        </w:numPr>
+        <w:spacing w:line="360" w:lineRule="auto"/>
+        <w:jc w:val="both"/>
+      </w:pPr>
+      <w:r>
+        <w:t xml:space="preserve">Pour la phase finale des poules (et même </w:t>
+      </w:r>
+      <w:proofErr w:type="spellStart"/>
+      <w:r>
+        <w:t>Elim</w:t>
+      </w:r>
+      <w:proofErr w:type="spellEnd"/>
+      <w:r>
+        <w:t xml:space="preserve"> directe), indiquer « 8èmes », « Quart », « Demi-finale » </w:t>
+      </w:r>
+      <w:proofErr w:type="spellStart"/>
+      <w:r>
+        <w:t>et</w:t>
+      </w:r>
+      <w:r>
+        <w:t>c</w:t>
+      </w:r>
+      <w:proofErr w:type="spellEnd"/>
+      <w:r>
+        <w:t xml:space="preserve"> au lieu de Tour 1, Tour 2,…</w:t>
+      </w:r>
+    </w:p>
+    <w:p>
+      <w:pPr>
+        <w:spacing w:line="360" w:lineRule="auto"/>
+        <w:jc w:val="both"/>
+      </w:pPr>
+    </w:p>
+    <w:p>
+      <w:pPr>
+        <w:pStyle w:val="Paragraphedeliste"/>
+        <w:numPr>
+          <w:ilvl w:val="0"/>
+          <w:numId w:val="6"/>
+        </w:numPr>
+        <w:spacing w:line="360" w:lineRule="auto"/>
+        <w:jc w:val="both"/>
+      </w:pPr>
+      <w:r>
+        <w:t xml:space="preserve">Réflexion perso : Créer un tournoi plus réaliste pour le placement des équipes en phase finale : </w:t>
+      </w:r>
+    </w:p>
+    <w:p>
+      <w:pPr>
+        <w:spacing w:line="360" w:lineRule="auto"/>
+        <w:jc w:val="both"/>
+      </w:pPr>
+    </w:p>
+    <w:p>
+      <w:pPr>
+        <w:pStyle w:val="Paragraphedeliste"/>
+        <w:spacing w:line="360" w:lineRule="auto"/>
+        <w:jc w:val="both"/>
+      </w:pPr>
+      <w:proofErr w:type="gramStart"/>
+      <w:r>
+        <w:t>1</w:t>
+      </w:r>
+      <w:r>
+        <w:rPr>
+          <w:vertAlign w:val="superscript"/>
+        </w:rPr>
+        <w:t>er</w:t>
+      </w:r>
+      <w:proofErr w:type="gramEnd"/>
+      <w:r>
+        <w:t xml:space="preserve"> poule A vs 2</w:t>
+      </w:r>
+      <w:r>
+        <w:rPr>
+          <w:vertAlign w:val="superscript"/>
+        </w:rPr>
+        <w:t>ème</w:t>
+      </w:r>
+      <w:r>
+        <w:t xml:space="preserve"> poule C</w:t>
+      </w:r>
+    </w:p>
+    <w:p>
+      <w:pPr>
+        <w:pStyle w:val="Paragraphedeliste"/>
+        <w:spacing w:line="360" w:lineRule="auto"/>
+        <w:jc w:val="both"/>
+      </w:pPr>
+      <w:proofErr w:type="gramStart"/>
+      <w:r>
+        <w:t>1</w:t>
+      </w:r>
+      <w:r>
+        <w:rPr>
+          <w:vertAlign w:val="superscript"/>
+        </w:rPr>
+        <w:t>er</w:t>
+      </w:r>
+      <w:proofErr w:type="gramEnd"/>
+      <w:r>
+        <w:t xml:space="preserve"> poule B vs 2</w:t>
+      </w:r>
+      <w:r>
+        <w:rPr>
+          <w:vertAlign w:val="superscript"/>
+        </w:rPr>
+        <w:t>ème</w:t>
+      </w:r>
+      <w:r>
+        <w:t xml:space="preserve"> poule D</w:t>
+      </w:r>
+    </w:p>
+    <w:p>
+      <w:pPr>
+        <w:pStyle w:val="Paragraphedeliste"/>
+        <w:spacing w:line="360" w:lineRule="auto"/>
+        <w:jc w:val="both"/>
+      </w:pPr>
+      <w:proofErr w:type="gramStart"/>
+      <w:r>
+        <w:t>1</w:t>
+      </w:r>
+      <w:r>
+        <w:rPr>
+          <w:vertAlign w:val="superscript"/>
+        </w:rPr>
+        <w:t>er</w:t>
+      </w:r>
+      <w:proofErr w:type="gramEnd"/>
+      <w:r>
+        <w:t xml:space="preserve"> poule C vs 2</w:t>
+      </w:r>
+      <w:r>
+        <w:rPr>
+          <w:vertAlign w:val="superscript"/>
+        </w:rPr>
+        <w:t>ème</w:t>
+      </w:r>
+      <w:r>
+        <w:t xml:space="preserve"> poule A</w:t>
+      </w:r>
+    </w:p>
+    <w:p>
+      <w:pPr>
+        <w:pStyle w:val="Paragraphedeliste"/>
+        <w:spacing w:line="360" w:lineRule="auto"/>
+        <w:jc w:val="both"/>
+      </w:pPr>
+      <w:proofErr w:type="gramStart"/>
+      <w:r>
+        <w:t>1</w:t>
+      </w:r>
+      <w:r>
+        <w:rPr>
+          <w:vertAlign w:val="superscript"/>
+        </w:rPr>
+        <w:t>er</w:t>
+      </w:r>
+      <w:proofErr w:type="gramEnd"/>
+      <w:r>
+        <w:t xml:space="preserve"> poule D vs 2</w:t>
+      </w:r>
+      <w:r>
+        <w:rPr>
+          <w:vertAlign w:val="superscript"/>
+        </w:rPr>
+        <w:t>ème</w:t>
+      </w:r>
+      <w:r>
+        <w:t xml:space="preserve"> poule B</w:t>
+      </w:r>
+    </w:p>
+    <w:p>
+      <w:pPr>
+        <w:pStyle w:val="Paragraphedeliste"/>
+        <w:spacing w:line="360" w:lineRule="auto"/>
+        <w:jc w:val="both"/>
+      </w:pPr>
+    </w:p>
+    <w:p>
+      <w:pPr>
+        <w:pStyle w:val="Paragraphedeliste"/>
+        <w:spacing w:line="360" w:lineRule="auto"/>
+        <w:jc w:val="both"/>
+      </w:pPr>
     </w:p>
     <w:sectPr>
       <w:pgSz w:w="12240" w:h="15840"/>
@@ -1245,15 +1078,129 @@
         <v:path o:extrusionok="f" gradientshapeok="t" o:connecttype="rect"/>
         <o:lock v:ext="edit" aspectratio="t"/>
       </v:shapetype>
-      <v:shape id="_x0000_i1026" type="#_x0000_t75" style="width:15pt;height:15pt" o:bullet="t">
+      <v:shape id="_x0000_i1031" type="#_x0000_t75" style="width:15pt;height:15pt" o:bullet="t">
         <v:imagedata r:id="rId1" o:title="Word Work File L_1"/>
       </v:shape>
     </w:pict>
   </w:numPicBullet>
   <w:abstractNum w:abstractNumId="0">
+    <w:nsid w:val="1A5F76DC"/>
+    <w:multiLevelType w:val="hybridMultilevel"/>
+    <w:tmpl w:val="C48228C8"/>
+    <w:lvl w:ilvl="0" w:tplc="040C0007">
+      <w:start w:val="1"/>
+      <w:numFmt w:val="bullet"/>
+      <w:lvlText w:val=""/>
+      <w:lvlPicBulletId w:val="0"/>
+      <w:lvlJc w:val="left"/>
+      <w:pPr>
+        <w:ind w:left="720" w:hanging="360"/>
+      </w:pPr>
+      <w:rPr>
+        <w:rFonts w:ascii="Symbol" w:hAnsi="Symbol" w:hint="default"/>
+      </w:rPr>
+    </w:lvl>
+    <w:lvl w:ilvl="1" w:tplc="040C0003" w:tentative="1">
+      <w:start w:val="1"/>
+      <w:numFmt w:val="bullet"/>
+      <w:lvlText w:val="o"/>
+      <w:lvlJc w:val="left"/>
+      <w:pPr>
+        <w:ind w:left="1440" w:hanging="360"/>
+      </w:pPr>
+      <w:rPr>
+        <w:rFonts w:ascii="Courier New" w:hAnsi="Courier New" w:hint="default"/>
+      </w:rPr>
+    </w:lvl>
+    <w:lvl w:ilvl="2" w:tplc="040C0005" w:tentative="1">
+      <w:start w:val="1"/>
+      <w:numFmt w:val="bullet"/>
+      <w:lvlText w:val=""/>
+      <w:lvlJc w:val="left"/>
+      <w:pPr>
+        <w:ind w:left="2160" w:hanging="360"/>
+      </w:pPr>
+      <w:rPr>
+        <w:rFonts w:ascii="Wingdings" w:hAnsi="Wingdings" w:hint="default"/>
+      </w:rPr>
+    </w:lvl>
+    <w:lvl w:ilvl="3" w:tplc="040C0001" w:tentative="1">
+      <w:start w:val="1"/>
+      <w:numFmt w:val="bullet"/>
+      <w:lvlText w:val=""/>
+      <w:lvlJc w:val="left"/>
+      <w:pPr>
+        <w:ind w:left="2880" w:hanging="360"/>
+      </w:pPr>
+      <w:rPr>
+        <w:rFonts w:ascii="Symbol" w:hAnsi="Symbol" w:hint="default"/>
+      </w:rPr>
+    </w:lvl>
+    <w:lvl w:ilvl="4" w:tplc="040C0003" w:tentative="1">
+      <w:start w:val="1"/>
+      <w:numFmt w:val="bullet"/>
+      <w:lvlText w:val="o"/>
+      <w:lvlJc w:val="left"/>
+      <w:pPr>
+        <w:ind w:left="3600" w:hanging="360"/>
+      </w:pPr>
+      <w:rPr>
+        <w:rFonts w:ascii="Courier New" w:hAnsi="Courier New" w:hint="default"/>
+      </w:rPr>
+    </w:lvl>
+    <w:lvl w:ilvl="5" w:tplc="040C0005" w:tentative="1">
+      <w:start w:val="1"/>
+      <w:numFmt w:val="bullet"/>
+      <w:lvlText w:val=""/>
+      <w:lvlJc w:val="left"/>
+      <w:pPr>
+        <w:ind w:left="4320" w:hanging="360"/>
+      </w:pPr>
+      <w:rPr>
+        <w:rFonts w:ascii="Wingdings" w:hAnsi="Wingdings" w:hint="default"/>
+      </w:rPr>
+    </w:lvl>
+    <w:lvl w:ilvl="6" w:tplc="040C0001" w:tentative="1">
+      <w:start w:val="1"/>
+      <w:numFmt w:val="bullet"/>
+      <w:lvlText w:val=""/>
+      <w:lvlJc w:val="left"/>
+      <w:pPr>
+        <w:ind w:left="5040" w:hanging="360"/>
+      </w:pPr>
+      <w:rPr>
+        <w:rFonts w:ascii="Symbol" w:hAnsi="Symbol" w:hint="default"/>
+      </w:rPr>
+    </w:lvl>
+    <w:lvl w:ilvl="7" w:tplc="040C0003" w:tentative="1">
+      <w:start w:val="1"/>
+      <w:numFmt w:val="bullet"/>
+      <w:lvlText w:val="o"/>
+      <w:lvlJc w:val="left"/>
+      <w:pPr>
+        <w:ind w:left="5760" w:hanging="360"/>
+      </w:pPr>
+      <w:rPr>
+        <w:rFonts w:ascii="Courier New" w:hAnsi="Courier New" w:hint="default"/>
+      </w:rPr>
+    </w:lvl>
+    <w:lvl w:ilvl="8" w:tplc="040C0005" w:tentative="1">
+      <w:start w:val="1"/>
+      <w:numFmt w:val="bullet"/>
+      <w:lvlText w:val=""/>
+      <w:lvlJc w:val="left"/>
+      <w:pPr>
+        <w:ind w:left="6480" w:hanging="360"/>
+      </w:pPr>
+      <w:rPr>
+        <w:rFonts w:ascii="Wingdings" w:hAnsi="Wingdings" w:hint="default"/>
+      </w:rPr>
+    </w:lvl>
+  </w:abstractNum>
+  <w:abstractNum w:abstractNumId="1">
     <w:nsid w:val="24ED4FDA"/>
     <w:multiLevelType w:val="hybridMultilevel"/>
-    <w:tmpl w:val="46D60F52"/>
+    <w:tmpl w:val="0B90D47C"/>
     <w:lvl w:ilvl="0" w:tplc="040C0007">
       <w:start w:val="1"/>
       <w:numFmt w:val="bullet"/>
@@ -1364,7 +1311,7 @@
       </w:rPr>
     </w:lvl>
   </w:abstractNum>
-  <w:abstractNum w:abstractNumId="1">
+  <w:abstractNum w:abstractNumId="2">
     <w:nsid w:val="3B83401E"/>
     <w:multiLevelType w:val="hybridMultilevel"/>
     <w:tmpl w:val="F32A29F4"/>
@@ -1478,7 +1425,121 @@
       </w:rPr>
     </w:lvl>
   </w:abstractNum>
-  <w:abstractNum w:abstractNumId="2">
+  <w:abstractNum w:abstractNumId="3">
+    <w:nsid w:val="4D0758C9"/>
+    <w:multiLevelType w:val="hybridMultilevel"/>
+    <w:tmpl w:val="9D3C80DA"/>
+    <w:lvl w:ilvl="0" w:tplc="040C0007">
+      <w:start w:val="1"/>
+      <w:numFmt w:val="bullet"/>
+      <w:lvlText w:val=""/>
+      <w:lvlPicBulletId w:val="0"/>
+      <w:lvlJc w:val="left"/>
+      <w:pPr>
+        <w:ind w:left="1440" w:hanging="360"/>
+      </w:pPr>
+      <w:rPr>
+        <w:rFonts w:ascii="Symbol" w:hAnsi="Symbol" w:hint="default"/>
+      </w:rPr>
+    </w:lvl>
+    <w:lvl w:ilvl="1" w:tplc="040C0003" w:tentative="1">
+      <w:start w:val="1"/>
+      <w:numFmt w:val="bullet"/>
+      <w:lvlText w:val="o"/>
+      <w:lvlJc w:val="left"/>
+      <w:pPr>
+        <w:ind w:left="2160" w:hanging="360"/>
+      </w:pPr>
+      <w:rPr>
+        <w:rFonts w:ascii="Courier New" w:hAnsi="Courier New" w:hint="default"/>
+      </w:rPr>
+    </w:lvl>
+    <w:lvl w:ilvl="2" w:tplc="040C0005" w:tentative="1">
+      <w:start w:val="1"/>
+      <w:numFmt w:val="bullet"/>
+      <w:lvlText w:val=""/>
+      <w:lvlJc w:val="left"/>
+      <w:pPr>
+        <w:ind w:left="2880" w:hanging="360"/>
+      </w:pPr>
+      <w:rPr>
+        <w:rFonts w:ascii="Wingdings" w:hAnsi="Wingdings" w:hint="default"/>
+      </w:rPr>
+    </w:lvl>
+    <w:lvl w:ilvl="3" w:tplc="040C0001" w:tentative="1">
+      <w:start w:val="1"/>
+      <w:numFmt w:val="bullet"/>
+      <w:lvlText w:val=""/>
+      <w:lvlJc w:val="left"/>
+      <w:pPr>
+        <w:ind w:left="3600" w:hanging="360"/>
+      </w:pPr>
+      <w:rPr>
+        <w:rFonts w:ascii="Symbol" w:hAnsi="Symbol" w:hint="default"/>
+      </w:rPr>
+    </w:lvl>
+    <w:lvl w:ilvl="4" w:tplc="040C0003" w:tentative="1">
+      <w:start w:val="1"/>
+      <w:numFmt w:val="bullet"/>
+      <w:lvlText w:val="o"/>
+      <w:lvlJc w:val="left"/>
+      <w:pPr>
+        <w:ind w:left="4320" w:hanging="360"/>
+      </w:pPr>
+      <w:rPr>
+        <w:rFonts w:ascii="Courier New" w:hAnsi="Courier New" w:hint="default"/>
+      </w:rPr>
+    </w:lvl>
+    <w:lvl w:ilvl="5" w:tplc="040C0005" w:tentative="1">
+      <w:start w:val="1"/>
+      <w:numFmt w:val="bullet"/>
+      <w:lvlText w:val=""/>
+      <w:lvlJc w:val="left"/>
+      <w:pPr>
+        <w:ind w:left="5040" w:hanging="360"/>
+      </w:pPr>
+      <w:rPr>
+        <w:rFonts w:ascii="Wingdings" w:hAnsi="Wingdings" w:hint="default"/>
+      </w:rPr>
+    </w:lvl>
+    <w:lvl w:ilvl="6" w:tplc="040C0001" w:tentative="1">
+      <w:start w:val="1"/>
+      <w:numFmt w:val="bullet"/>
+      <w:lvlText w:val=""/>
+      <w:lvlJc w:val="left"/>
+      <w:pPr>
+        <w:ind w:left="5760" w:hanging="360"/>
+      </w:pPr>
+      <w:rPr>
+        <w:rFonts w:ascii="Symbol" w:hAnsi="Symbol" w:hint="default"/>
+      </w:rPr>
+    </w:lvl>
+    <w:lvl w:ilvl="7" w:tplc="040C0003" w:tentative="1">
+      <w:start w:val="1"/>
+      <w:numFmt w:val="bullet"/>
+      <w:lvlText w:val="o"/>
+      <w:lvlJc w:val="left"/>
+      <w:pPr>
+        <w:ind w:left="6480" w:hanging="360"/>
+      </w:pPr>
+      <w:rPr>
+        <w:rFonts w:ascii="Courier New" w:hAnsi="Courier New" w:hint="default"/>
+      </w:rPr>
+    </w:lvl>
+    <w:lvl w:ilvl="8" w:tplc="040C0005" w:tentative="1">
+      <w:start w:val="1"/>
+      <w:numFmt w:val="bullet"/>
+      <w:lvlText w:val=""/>
+      <w:lvlJc w:val="left"/>
+      <w:pPr>
+        <w:ind w:left="7200" w:hanging="360"/>
+      </w:pPr>
+      <w:rPr>
+        <w:rFonts w:ascii="Wingdings" w:hAnsi="Wingdings" w:hint="default"/>
+      </w:rPr>
+    </w:lvl>
+  </w:abstractNum>
+  <w:abstractNum w:abstractNumId="4">
     <w:nsid w:val="52234E77"/>
     <w:multiLevelType w:val="hybridMultilevel"/>
     <w:tmpl w:val="2228BA50"/>
@@ -1592,7 +1653,7 @@
       </w:rPr>
     </w:lvl>
   </w:abstractNum>
-  <w:abstractNum w:abstractNumId="3">
+  <w:abstractNum w:abstractNumId="5">
     <w:nsid w:val="7EA37C0E"/>
     <w:multiLevelType w:val="hybridMultilevel"/>
     <w:tmpl w:val="13CCE32C"/>
@@ -1706,15 +1767,21 @@
     </w:lvl>
   </w:abstractNum>
   <w:num w:numId="1">
+    <w:abstractNumId w:val="4"/>
+  </w:num>
+  <w:num w:numId="2">
     <w:abstractNumId w:val="2"/>
   </w:num>
-  <w:num w:numId="2">
+  <w:num w:numId="3">
+    <w:abstractNumId w:val="5"/>
+  </w:num>
+  <w:num w:numId="4">
     <w:abstractNumId w:val="1"/>
   </w:num>
-  <w:num w:numId="3">
+  <w:num w:numId="5">
     <w:abstractNumId w:val="3"/>
   </w:num>
-  <w:num w:numId="4">
+  <w:num w:numId="6">
     <w:abstractNumId w:val="0"/>
   </w:num>
 </w:numbering>
@@ -2057,6 +2124,16 @@
       <w:szCs w:val="52"/>
     </w:rPr>
   </w:style>
+  <w:style w:type="character" w:styleId="Textedelespacerserv">
+    <w:name w:val="Placeholder Text"/>
+    <w:basedOn w:val="Policepardfaut"/>
+    <w:uiPriority w:val="99"/>
+    <w:semiHidden/>
+    <w:rsid w:val="00505218"/>
+    <w:rPr>
+      <w:color w:val="808080"/>
+    </w:rPr>
+  </w:style>
 </w:styles>
 </file>
 
@@ -2397,6 +2474,16 @@
       <w:szCs w:val="52"/>
     </w:rPr>
   </w:style>
+  <w:style w:type="character" w:styleId="Textedelespacerserv">
+    <w:name w:val="Placeholder Text"/>
+    <w:basedOn w:val="Policepardfaut"/>
+    <w:uiPriority w:val="99"/>
+    <w:semiHidden/>
+    <w:rsid w:val="00505218"/>
+    <w:rPr>
+      <w:color w:val="808080"/>
+    </w:rPr>
+  </w:style>
 </w:styles>
 </file>
 
@@ -2718,4 +2805,16 @@
   </a:objectDefaults>
   <a:extraClrSchemeLst/>
 </a:theme>
+</file>
+
+<file path=customXml/item1.xml><?xml version="1.0" encoding="utf-8"?>
+<b:Sources xmlns:b="http://schemas.openxmlformats.org/officeDocument/2006/bibliography" xmlns="http://schemas.openxmlformats.org/officeDocument/2006/bibliography" SelectedStyle="/APA.XSL" StyleName="APA"/>
+</file>
+
+<file path=customXml/itemProps1.xml><?xml version="1.0" encoding="utf-8"?>
+<ds:datastoreItem xmlns:ds="http://schemas.openxmlformats.org/officeDocument/2006/customXml" ds:itemID="{A38B5F87-D8FE-3741-B18B-757A21922A07}">
+  <ds:schemaRefs>
+    <ds:schemaRef ds:uri="http://schemas.openxmlformats.org/officeDocument/2006/bibliography"/>
+  </ds:schemaRefs>
+</ds:datastoreItem>
 </file>
</xml_diff>